<commit_message>
<compare train and dev loss>
</commit_message>
<xml_diff>
--- a/hw1.docx
+++ b/hw1.docx
@@ -31,6 +31,8 @@
       </w:r>
       <w:r>
         <w:br/>
+      </w:r>
+      <w:r>
         <w:t>Collaborators, if any: ____________________________________________________</w:t>
       </w:r>
       <w:r>
@@ -530,7 +532,13 @@
             <w:rPr>
               <w:rFonts w:ascii="Cambria Math" w:hAnsi="Cambria Math"/>
             </w:rPr>
-            <m:t> A</m:t>
+            <m:t> </m:t>
+          </m:r>
+          <m:r>
+            <w:rPr>
+              <w:rFonts w:ascii="Cambria Math" w:hAnsi="Cambria Math"/>
+            </w:rPr>
+            <m:t>A</m:t>
           </m:r>
           <m:r>
             <m:rPr>
@@ -2887,7 +2895,10 @@
         </w:numPr>
       </w:pPr>
       <w:r>
-        <w:t>You are offered the opportunity to play the following game: your opponent rolls 2 regular 6-sided dice. If the difference between the two rolls is at least 3, you win $15. Otherwise, you get nothing. What is a fair price for a ticket to play this game once? In other words, what is the expected value of playing the game?</w:t>
+        <w:t xml:space="preserve">You are offered the opportunity to play </w:t>
+      </w:r>
+      <w:r>
+        <w:t>the following game: your opponent rolls 2 regular 6-sided dice. If the difference between the two rolls is at least 3, you win $15. Otherwise, you get nothing. What is a fair price for a ticket to play this game once? In other words, what is the expected value of playing the game?</w:t>
       </w:r>
     </w:p>
     <w:p>
@@ -4052,7 +4063,13 @@
               <w:rPr>
                 <w:rFonts w:ascii="Cambria Math" w:hAnsi="Cambria Math"/>
               </w:rPr>
-              <m:t>2X</m:t>
+              <m:t>2</m:t>
+            </m:r>
+            <m:r>
+              <w:rPr>
+                <w:rFonts w:ascii="Cambria Math" w:hAnsi="Cambria Math"/>
+              </w:rPr>
+              <m:t>X</m:t>
             </m:r>
           </m:e>
         </m:d>
@@ -4216,7 +4233,13 @@
           <w:rPr>
             <w:rFonts w:ascii="Cambria Math" w:hAnsi="Cambria Math"/>
           </w:rPr>
-          <m:t>2x</m:t>
+          <m:t>2</m:t>
+        </m:r>
+        <m:r>
+          <w:rPr>
+            <w:rFonts w:ascii="Cambria Math" w:hAnsi="Cambria Math"/>
+          </w:rPr>
+          <m:t>x</m:t>
         </m:r>
         <m:r>
           <m:rPr>
@@ -4498,7 +4521,16 @@
           <w:rPr>
             <w:rFonts w:ascii="Cambria Math" w:hAnsi="Cambria Math"/>
           </w:rPr>
-          <m:t>-log</m:t>
+          <m:t>-</m:t>
+        </m:r>
+        <m:r>
+          <m:rPr>
+            <m:sty m:val="p"/>
+          </m:rPr>
+          <w:rPr>
+            <w:rFonts w:ascii="Cambria Math" w:hAnsi="Cambria Math"/>
+          </w:rPr>
+          <m:t>log</m:t>
         </m:r>
         <m:d>
           <m:dPr>
@@ -6785,7 +6817,10 @@
         </w:numPr>
       </w:pPr>
       <w:r>
-        <w:t>Easy interface: PyTorch offers easy-to-use API. It is easy to understand and debug the code.</w:t>
+        <w:t xml:space="preserve">Easy interface: PyTorch offers </w:t>
+      </w:r>
+      <w:r>
+        <w:t>easy-to-use API. It is easy to understand and debug the code.</w:t>
       </w:r>
     </w:p>
     <w:p>
@@ -7263,7 +7298,10 @@
         <w:pStyle w:val="BodyText"/>
       </w:pPr>
       <w:r>
-        <w:t>We will also set aside a subset of the training set as the development set. Dev sets are used in machine learning to evaluate the model’s performance during the training process, providing an intermediate check on the model’s accuracy before it is evaluated on the test set.</w:t>
+        <w:t xml:space="preserve">We will also set aside a subset of the training set as the development set. Dev sets are used in machine learning to </w:t>
+      </w:r>
+      <w:r>
+        <w:t>evaluate the model’s performance during the training process, providing an intermediate check on the model’s accuracy before it is evaluated on the test set.</w:t>
       </w:r>
     </w:p>
     <w:p>
@@ -7473,7 +7511,10 @@
         <w:t>(word) embeddings</w:t>
       </w:r>
       <w:r>
-        <w:t xml:space="preserve">, which we will be mostly referring to in this and the following homework. The most widely adopted frameworks for obtaining word embeddings are learning-based methods that focus on word co-occurrence patterns in local context windows, e.g. Word2vec , or global co-occurrence statistics, e.g. GloVe . And it has been shown that such learned word embeddings have succeeded in capturing fine-grained semantic and syntactic patterns with vector arithmetic, and are beneficial to many downstream NLP tasks. We refer you to the </w:t>
+        <w:t>, which we will be mostly referring to in this and the following homework. The most widely adopted frameworks for obtaining word embeddings are learning-based methods that focus on</w:t>
+      </w:r>
+      <w:r>
+        <w:t xml:space="preserve"> word co-occurrence patterns in local context windows, e.g. Word2vec , or global co-occurrence statistics, e.g. GloVe . And it has been shown that such learned word embeddings have succeeded in capturing fine-grained semantic and syntactic patterns with vector arithmetic, and are beneficial to many downstream NLP tasks. We refer you to the </w:t>
       </w:r>
       <w:hyperlink r:id="rId17">
         <w:r>
@@ -7622,7 +7663,10 @@
         <w:t>model.py</w:t>
       </w:r>
       <w:r>
-        <w:t>, which converts an input string into a tensor following the description above and the comments in the code.</w:t>
+        <w:t>, which converts an input string into a tensor f</w:t>
+      </w:r>
+      <w:r>
+        <w:t>ollowing the description above and the comments in the code.</w:t>
       </w:r>
       <w:r>
         <w:br/>
@@ -8667,13 +8711,179 @@
         <w:t>Hint</w:t>
       </w:r>
       <w:r>
-        <w:t>: Do you observe any discrepancy between the trend of train loss and dev loss? What it might indicate?</w:t>
+        <w:t xml:space="preserve">: Do you observe any discrepancy between the trend of train loss and dev loss? What </w:t>
+      </w:r>
+      <w:proofErr w:type="gramStart"/>
+      <w:r>
+        <w:t>it might</w:t>
+      </w:r>
+      <w:proofErr w:type="gramEnd"/>
+      <w:r>
+        <w:t xml:space="preserve"> indicate?</w:t>
       </w:r>
       <w:r>
         <w:br/>
       </w:r>
       <w:r>
         <w:br/>
+      </w:r>
+    </w:p>
+    <w:p>
+      <w:pPr>
+        <w:pStyle w:val="BodyText"/>
+      </w:pPr>
+    </w:p>
+    <w:p>
+      <w:pPr>
+        <w:pStyle w:val="BodyText"/>
+        <w:rPr>
+          <w:color w:val="45B0E1" w:themeColor="accent1" w:themeTint="99"/>
+        </w:rPr>
+      </w:pPr>
+      <w:r>
+        <w:rPr>
+          <w:color w:val="45B0E1" w:themeColor="accent1" w:themeTint="99"/>
+        </w:rPr>
+        <w:t>Observation</w:t>
+      </w:r>
+      <w:r>
+        <w:rPr>
+          <w:color w:val="45B0E1" w:themeColor="accent1" w:themeTint="99"/>
+        </w:rPr>
+        <w:t>s</w:t>
+      </w:r>
+      <w:r>
+        <w:rPr>
+          <w:color w:val="45B0E1" w:themeColor="accent1" w:themeTint="99"/>
+        </w:rPr>
+        <w:t xml:space="preserve">: </w:t>
+      </w:r>
+    </w:p>
+    <w:p>
+      <w:pPr>
+        <w:pStyle w:val="BodyText"/>
+        <w:numPr>
+          <w:ilvl w:val="0"/>
+          <w:numId w:val="21"/>
+        </w:numPr>
+        <w:rPr>
+          <w:color w:val="45B0E1" w:themeColor="accent1" w:themeTint="99"/>
+        </w:rPr>
+      </w:pPr>
+      <w:r>
+        <w:rPr>
+          <w:color w:val="45B0E1" w:themeColor="accent1" w:themeTint="99"/>
+        </w:rPr>
+        <w:t>Both the training loss and dev loss decreases.</w:t>
+      </w:r>
+      <w:r>
+        <w:rPr>
+          <w:color w:val="45B0E1" w:themeColor="accent1" w:themeTint="99"/>
+        </w:rPr>
+        <w:t xml:space="preserve"> </w:t>
+      </w:r>
+      <w:r>
+        <w:rPr>
+          <w:color w:val="45B0E1" w:themeColor="accent1" w:themeTint="99"/>
+        </w:rPr>
+        <w:t xml:space="preserve">The model is successfully learning from the training data and improving its performance </w:t>
+      </w:r>
+    </w:p>
+    <w:p>
+      <w:pPr>
+        <w:pStyle w:val="BodyText"/>
+        <w:numPr>
+          <w:ilvl w:val="0"/>
+          <w:numId w:val="21"/>
+        </w:numPr>
+        <w:rPr>
+          <w:color w:val="45B0E1" w:themeColor="accent1" w:themeTint="99"/>
+        </w:rPr>
+      </w:pPr>
+      <w:r>
+        <w:rPr>
+          <w:color w:val="45B0E1" w:themeColor="accent1" w:themeTint="99"/>
+        </w:rPr>
+        <w:t xml:space="preserve">The training loss decreases more smoothly and decreased to lower values. </w:t>
+      </w:r>
+    </w:p>
+    <w:p>
+      <w:pPr>
+        <w:pStyle w:val="BodyText"/>
+        <w:numPr>
+          <w:ilvl w:val="0"/>
+          <w:numId w:val="21"/>
+        </w:numPr>
+        <w:rPr>
+          <w:color w:val="45B0E1" w:themeColor="accent1" w:themeTint="99"/>
+        </w:rPr>
+      </w:pPr>
+      <w:r>
+        <w:rPr>
+          <w:color w:val="45B0E1" w:themeColor="accent1" w:themeTint="99"/>
+        </w:rPr>
+        <w:t>Potential Overfitting: The lower training loss compared to dev loss suggests the model might be fitting the training data better than generalizing to unseen data</w:t>
+      </w:r>
+    </w:p>
+    <w:p>
+      <w:pPr>
+        <w:pStyle w:val="BodyText"/>
+        <w:ind w:left="360"/>
+        <w:rPr>
+          <w:color w:val="45B0E1" w:themeColor="accent1" w:themeTint="99"/>
+        </w:rPr>
+      </w:pPr>
+    </w:p>
+    <w:p>
+      <w:pPr>
+        <w:pStyle w:val="FirstParagraph"/>
+      </w:pPr>
+      <w:r>
+        <w:rPr>
+          <w:noProof/>
+        </w:rPr>
+        <w:lastRenderedPageBreak/>
+        <w:drawing>
+          <wp:inline distT="0" distB="0" distL="0" distR="0" wp14:anchorId="7DF362A7" wp14:editId="1DB423E7">
+            <wp:extent cx="5156200" cy="3867150"/>
+            <wp:effectExtent l="0" t="0" r="0" b="0"/>
+            <wp:docPr id="184087241" name="Picture 1" descr="A graph of a line&#10;&#10;AI-generated content may be incorrect."/>
+            <wp:cNvGraphicFramePr>
+              <a:graphicFrameLocks xmlns:a="http://schemas.openxmlformats.org/drawingml/2006/main" noChangeAspect="1"/>
+            </wp:cNvGraphicFramePr>
+            <a:graphic xmlns:a="http://schemas.openxmlformats.org/drawingml/2006/main">
+              <a:graphicData uri="http://schemas.openxmlformats.org/drawingml/2006/picture">
+                <pic:pic xmlns:pic="http://schemas.openxmlformats.org/drawingml/2006/picture">
+                  <pic:nvPicPr>
+                    <pic:cNvPr id="184087241" name="Picture 1" descr="A graph of a line&#10;&#10;AI-generated content may be incorrect."/>
+                    <pic:cNvPicPr/>
+                  </pic:nvPicPr>
+                  <pic:blipFill>
+                    <a:blip r:embed="rId25">
+                      <a:extLst>
+                        <a:ext uri="{28A0092B-C50C-407E-A947-70E740481C1C}">
+                          <a14:useLocalDpi xmlns:a14="http://schemas.microsoft.com/office/drawing/2010/main" val="0"/>
+                        </a:ext>
+                      </a:extLst>
+                    </a:blip>
+                    <a:stretch>
+                      <a:fillRect/>
+                    </a:stretch>
+                  </pic:blipFill>
+                  <pic:spPr>
+                    <a:xfrm>
+                      <a:off x="0" y="0"/>
+                      <a:ext cx="5158047" cy="3868535"/>
+                    </a:xfrm>
+                    <a:prstGeom prst="rect">
+                      <a:avLst/>
+                    </a:prstGeom>
+                  </pic:spPr>
+                </pic:pic>
+              </a:graphicData>
+            </a:graphic>
+          </wp:inline>
+        </w:drawing>
       </w:r>
       <w:r>
         <w:br/>
@@ -8759,7 +8969,10 @@
         <w:t>Hint</w:t>
       </w:r>
       <w:r>
-        <w:t>: Do you observe any performance differences across different embeddings? What might be the reason of such differences?</w:t>
+        <w:t>: Do you observe any performance differences across d</w:t>
+      </w:r>
+      <w:r>
+        <w:t>ifferent embeddings? What might be the reason of such differences?</w:t>
       </w:r>
       <w:r>
         <w:br/>
@@ -8768,7 +8981,6 @@
         <w:br/>
       </w:r>
       <w:r>
-        <w:lastRenderedPageBreak/>
         <w:br/>
       </w:r>
     </w:p>
@@ -9072,6 +9284,119 @@
       <w:pPr>
         <w:ind w:left="6480" w:hanging="360"/>
       </w:pPr>
+    </w:lvl>
+  </w:abstractNum>
+  <w:abstractNum w:abstractNumId="3" w15:restartNumberingAfterBreak="0">
+    <w:nsid w:val="1CAE694A"/>
+    <w:multiLevelType w:val="hybridMultilevel"/>
+    <w:tmpl w:val="160E60E2"/>
+    <w:lvl w:ilvl="0" w:tplc="E9420848">
+      <w:start w:val="4"/>
+      <w:numFmt w:val="bullet"/>
+      <w:lvlText w:val="-"/>
+      <w:lvlJc w:val="left"/>
+      <w:pPr>
+        <w:ind w:left="720" w:hanging="360"/>
+      </w:pPr>
+      <w:rPr>
+        <w:rFonts w:ascii="Aptos" w:eastAsiaTheme="minorHAnsi" w:hAnsi="Aptos" w:cstheme="minorBidi" w:hint="default"/>
+      </w:rPr>
+    </w:lvl>
+    <w:lvl w:ilvl="1" w:tplc="04090003" w:tentative="1">
+      <w:start w:val="1"/>
+      <w:numFmt w:val="bullet"/>
+      <w:lvlText w:val="o"/>
+      <w:lvlJc w:val="left"/>
+      <w:pPr>
+        <w:ind w:left="1440" w:hanging="360"/>
+      </w:pPr>
+      <w:rPr>
+        <w:rFonts w:ascii="Courier New" w:hAnsi="Courier New" w:cs="Courier New" w:hint="default"/>
+      </w:rPr>
+    </w:lvl>
+    <w:lvl w:ilvl="2" w:tplc="04090005" w:tentative="1">
+      <w:start w:val="1"/>
+      <w:numFmt w:val="bullet"/>
+      <w:lvlText w:val=""/>
+      <w:lvlJc w:val="left"/>
+      <w:pPr>
+        <w:ind w:left="2160" w:hanging="360"/>
+      </w:pPr>
+      <w:rPr>
+        <w:rFonts w:ascii="Wingdings" w:hAnsi="Wingdings" w:hint="default"/>
+      </w:rPr>
+    </w:lvl>
+    <w:lvl w:ilvl="3" w:tplc="04090001" w:tentative="1">
+      <w:start w:val="1"/>
+      <w:numFmt w:val="bullet"/>
+      <w:lvlText w:val=""/>
+      <w:lvlJc w:val="left"/>
+      <w:pPr>
+        <w:ind w:left="2880" w:hanging="360"/>
+      </w:pPr>
+      <w:rPr>
+        <w:rFonts w:ascii="Symbol" w:hAnsi="Symbol" w:hint="default"/>
+      </w:rPr>
+    </w:lvl>
+    <w:lvl w:ilvl="4" w:tplc="04090003" w:tentative="1">
+      <w:start w:val="1"/>
+      <w:numFmt w:val="bullet"/>
+      <w:lvlText w:val="o"/>
+      <w:lvlJc w:val="left"/>
+      <w:pPr>
+        <w:ind w:left="3600" w:hanging="360"/>
+      </w:pPr>
+      <w:rPr>
+        <w:rFonts w:ascii="Courier New" w:hAnsi="Courier New" w:cs="Courier New" w:hint="default"/>
+      </w:rPr>
+    </w:lvl>
+    <w:lvl w:ilvl="5" w:tplc="04090005" w:tentative="1">
+      <w:start w:val="1"/>
+      <w:numFmt w:val="bullet"/>
+      <w:lvlText w:val=""/>
+      <w:lvlJc w:val="left"/>
+      <w:pPr>
+        <w:ind w:left="4320" w:hanging="360"/>
+      </w:pPr>
+      <w:rPr>
+        <w:rFonts w:ascii="Wingdings" w:hAnsi="Wingdings" w:hint="default"/>
+      </w:rPr>
+    </w:lvl>
+    <w:lvl w:ilvl="6" w:tplc="04090001" w:tentative="1">
+      <w:start w:val="1"/>
+      <w:numFmt w:val="bullet"/>
+      <w:lvlText w:val=""/>
+      <w:lvlJc w:val="left"/>
+      <w:pPr>
+        <w:ind w:left="5040" w:hanging="360"/>
+      </w:pPr>
+      <w:rPr>
+        <w:rFonts w:ascii="Symbol" w:hAnsi="Symbol" w:hint="default"/>
+      </w:rPr>
+    </w:lvl>
+    <w:lvl w:ilvl="7" w:tplc="04090003" w:tentative="1">
+      <w:start w:val="1"/>
+      <w:numFmt w:val="bullet"/>
+      <w:lvlText w:val="o"/>
+      <w:lvlJc w:val="left"/>
+      <w:pPr>
+        <w:ind w:left="5760" w:hanging="360"/>
+      </w:pPr>
+      <w:rPr>
+        <w:rFonts w:ascii="Courier New" w:hAnsi="Courier New" w:cs="Courier New" w:hint="default"/>
+      </w:rPr>
+    </w:lvl>
+    <w:lvl w:ilvl="8" w:tplc="04090005" w:tentative="1">
+      <w:start w:val="1"/>
+      <w:numFmt w:val="bullet"/>
+      <w:lvlText w:val=""/>
+      <w:lvlJc w:val="left"/>
+      <w:pPr>
+        <w:ind w:left="6480" w:hanging="360"/>
+      </w:pPr>
+      <w:rPr>
+        <w:rFonts w:ascii="Wingdings" w:hAnsi="Wingdings" w:hint="default"/>
+      </w:rPr>
     </w:lvl>
   </w:abstractNum>
   <w:num w:numId="1" w16cid:durableId="1863981774">
@@ -9322,6 +9647,9 @@
   </w:num>
   <w:num w:numId="20" w16cid:durableId="1661037759">
     <w:abstractNumId w:val="1"/>
+  </w:num>
+  <w:num w:numId="21" w16cid:durableId="1242376103">
+    <w:abstractNumId w:val="3"/>
   </w:num>
 </w:numbering>
 </file>
@@ -10835,15 +11163,6 @@
 </file>
 
 <file path=customXml/item1.xml><?xml version="1.0" encoding="utf-8"?>
-<?mso-contentType ?>
-<FormTemplates xmlns="http://schemas.microsoft.com/sharepoint/v3/contenttype/forms">
-  <Display>DocumentLibraryForm</Display>
-  <Edit>DocumentLibraryForm</Edit>
-  <New>DocumentLibraryForm</New>
-</FormTemplates>
-</file>
-
-<file path=customXml/item2.xml><?xml version="1.0" encoding="utf-8"?>
 <ct:contentTypeSchema xmlns:ct="http://schemas.microsoft.com/office/2006/metadata/contentType" xmlns:ma="http://schemas.microsoft.com/office/2006/metadata/properties/metaAttributes" ct:_="" ma:_="" ma:contentTypeName="Document" ma:contentTypeID="0x010100681B81209776AF40B8AAD3C366C78D42" ma:contentTypeVersion="19" ma:contentTypeDescription="Create a new document." ma:contentTypeScope="" ma:versionID="fbb3406e25de908b5a868738d5cb1834">
   <xsd:schema xmlns:xsd="http://www.w3.org/2001/XMLSchema" xmlns:xs="http://www.w3.org/2001/XMLSchema" xmlns:p="http://schemas.microsoft.com/office/2006/metadata/properties" xmlns:ns2="e3b5c32c-df6c-443f-b08b-73d85d62f2b5" xmlns:ns3="168931df-3f45-4445-be76-105235143e52" targetNamespace="http://schemas.microsoft.com/office/2006/metadata/properties" ma:root="true" ma:fieldsID="a51a2fd210533027d0c682d7a8bd76c2" ns2:_="" ns3:_="">
     <xsd:import namespace="e3b5c32c-df6c-443f-b08b-73d85d62f2b5"/>
@@ -11106,6 +11425,15 @@
 </ct:contentTypeSchema>
 </file>
 
+<file path=customXml/item2.xml><?xml version="1.0" encoding="utf-8"?>
+<?mso-contentType ?>
+<FormTemplates xmlns="http://schemas.microsoft.com/sharepoint/v3/contenttype/forms">
+  <Display>DocumentLibraryForm</Display>
+  <Edit>DocumentLibraryForm</Edit>
+  <New>DocumentLibraryForm</New>
+</FormTemplates>
+</file>
+
 <file path=customXml/item3.xml><?xml version="1.0" encoding="utf-8"?>
 <p:properties xmlns:p="http://schemas.microsoft.com/office/2006/metadata/properties" xmlns:xsi="http://www.w3.org/2001/XMLSchema-instance" xmlns:pc="http://schemas.microsoft.com/office/infopath/2007/PartnerControls">
   <documentManagement>
@@ -11119,14 +11447,6 @@
 </file>
 
 <file path=customXml/itemProps1.xml><?xml version="1.0" encoding="utf-8"?>
-<ds:datastoreItem xmlns:ds="http://schemas.openxmlformats.org/officeDocument/2006/customXml" ds:itemID="{B6B640E2-4661-45B3-A56D-901C2DAA3622}">
-  <ds:schemaRefs>
-    <ds:schemaRef ds:uri="http://schemas.microsoft.com/sharepoint/v3/contenttype/forms"/>
-  </ds:schemaRefs>
-</ds:datastoreItem>
-</file>
-
-<file path=customXml/itemProps2.xml><?xml version="1.0" encoding="utf-8"?>
 <ds:datastoreItem xmlns:ds="http://schemas.openxmlformats.org/officeDocument/2006/customXml" ds:itemID="{D65C39E2-26B6-4D39-877F-CA6168FF4198}">
   <ds:schemaRefs>
     <ds:schemaRef ds:uri="http://schemas.microsoft.com/office/2006/metadata/contentType"/>
@@ -11145,6 +11465,14 @@
 </ds:datastoreItem>
 </file>
 
+<file path=customXml/itemProps2.xml><?xml version="1.0" encoding="utf-8"?>
+<ds:datastoreItem xmlns:ds="http://schemas.openxmlformats.org/officeDocument/2006/customXml" ds:itemID="{B6B640E2-4661-45B3-A56D-901C2DAA3622}">
+  <ds:schemaRefs>
+    <ds:schemaRef ds:uri="http://schemas.microsoft.com/sharepoint/v3/contenttype/forms"/>
+  </ds:schemaRefs>
+</ds:datastoreItem>
+</file>
+
 <file path=customXml/itemProps3.xml><?xml version="1.0" encoding="utf-8"?>
 <ds:datastoreItem xmlns:ds="http://schemas.openxmlformats.org/officeDocument/2006/customXml" ds:itemID="{9D7832D6-4007-44CB-8480-6F5C4815B820}">
   <ds:schemaRefs>

</xml_diff>